<commit_message>
Need to get better at pushing to git...
</commit_message>
<xml_diff>
--- a/Gunslinger - Design Document.docx
+++ b/Gunslinger - Design Document.docx
@@ -29,27 +29,8 @@
           <w:szCs w:val="36"/>
           <w:lang w:val="en-US"/>
         </w:rPr>
-        <w:t>Story</w:t>
-      </w:r>
-    </w:p>
-    <w:p>
-      <w:pPr>
-        <w:rPr>
-          <w:sz w:val="24"/>
-          <w:szCs w:val="24"/>
-          <w:lang w:val="en-US"/>
-        </w:rPr>
-      </w:pPr>
-      <w:r>
-        <w:rPr>
-          <w:sz w:val="24"/>
-          <w:szCs w:val="24"/>
-          <w:lang w:val="en-US"/>
-        </w:rPr>
-        <w:t xml:space="preserve">The story takes place in the year 2***. </w:t>
-      </w:r>
-      <w:bookmarkStart w:id="0" w:name="_GoBack"/>
-      <w:bookmarkEnd w:id="0"/>
+        <w:t>Gameplay</w:t>
+      </w:r>
     </w:p>
     <w:p>
       <w:pPr>
@@ -69,101 +50,323 @@
           <w:szCs w:val="36"/>
           <w:lang w:val="en-US"/>
         </w:rPr>
-        <w:t>Gameplay</w:t>
-      </w:r>
-    </w:p>
-    <w:p>
-      <w:pPr>
-        <w:rPr>
-          <w:b/>
-          <w:bCs/>
-          <w:sz w:val="28"/>
-          <w:szCs w:val="28"/>
-          <w:lang w:val="en-US"/>
-        </w:rPr>
-      </w:pPr>
-      <w:r>
-        <w:rPr>
-          <w:b/>
-          <w:bCs/>
-          <w:sz w:val="28"/>
-          <w:szCs w:val="28"/>
-          <w:lang w:val="en-US"/>
-        </w:rPr>
-        <w:t>Heists</w:t>
-      </w:r>
-    </w:p>
-    <w:p>
-      <w:pPr>
-        <w:rPr>
-          <w:b/>
-          <w:bCs/>
-          <w:sz w:val="28"/>
-          <w:szCs w:val="28"/>
-          <w:lang w:val="en-US"/>
-        </w:rPr>
-      </w:pPr>
-      <w:r>
-        <w:rPr>
-          <w:b/>
-          <w:bCs/>
-          <w:sz w:val="28"/>
-          <w:szCs w:val="28"/>
-          <w:lang w:val="en-US"/>
-        </w:rPr>
-        <w:t>The Ship</w:t>
-      </w:r>
-    </w:p>
-    <w:p>
-      <w:pPr>
-        <w:rPr>
-          <w:b/>
-          <w:bCs/>
-          <w:sz w:val="28"/>
-          <w:szCs w:val="28"/>
-          <w:lang w:val="en-US"/>
-        </w:rPr>
-      </w:pPr>
-      <w:r>
-        <w:rPr>
-          <w:b/>
-          <w:bCs/>
-          <w:sz w:val="28"/>
-          <w:szCs w:val="28"/>
-          <w:lang w:val="en-US"/>
-        </w:rPr>
-        <w:t>Space Travel</w:t>
-      </w:r>
-    </w:p>
-    <w:p>
-      <w:pPr>
-        <w:rPr>
-          <w:b/>
-          <w:bCs/>
-          <w:sz w:val="28"/>
-          <w:szCs w:val="28"/>
-          <w:lang w:val="en-US"/>
-        </w:rPr>
-      </w:pPr>
-      <w:r>
-        <w:rPr>
-          <w:b/>
-          <w:bCs/>
-          <w:sz w:val="28"/>
-          <w:szCs w:val="28"/>
-          <w:lang w:val="en-US"/>
-        </w:rPr>
-        <w:t>Combat</w:t>
-      </w:r>
-    </w:p>
-    <w:p>
-      <w:pPr>
-        <w:rPr>
-          <w:sz w:val="24"/>
-          <w:szCs w:val="24"/>
-          <w:lang w:val="en-US"/>
-        </w:rPr>
-      </w:pPr>
+        <w:t>Objects</w:t>
+      </w:r>
+    </w:p>
+    <w:p>
+      <w:pPr>
+        <w:rPr>
+          <w:b/>
+          <w:bCs/>
+          <w:sz w:val="28"/>
+          <w:szCs w:val="28"/>
+          <w:lang w:val="en-US"/>
+        </w:rPr>
+      </w:pPr>
+      <w:r>
+        <w:rPr>
+          <w:b/>
+          <w:bCs/>
+          <w:sz w:val="28"/>
+          <w:szCs w:val="28"/>
+          <w:lang w:val="en-US"/>
+        </w:rPr>
+        <w:t>Character</w:t>
+      </w:r>
+    </w:p>
+    <w:p>
+      <w:pPr>
+        <w:rPr>
+          <w:b/>
+          <w:bCs/>
+          <w:sz w:val="28"/>
+          <w:szCs w:val="28"/>
+          <w:lang w:val="en-US"/>
+        </w:rPr>
+      </w:pPr>
+      <w:r>
+        <w:rPr>
+          <w:b/>
+          <w:bCs/>
+          <w:sz w:val="28"/>
+          <w:szCs w:val="28"/>
+          <w:lang w:val="en-US"/>
+        </w:rPr>
+        <w:t>Gun</w:t>
+      </w:r>
+    </w:p>
+    <w:p>
+      <w:pPr>
+        <w:rPr>
+          <w:b/>
+          <w:bCs/>
+          <w:sz w:val="28"/>
+          <w:szCs w:val="28"/>
+          <w:lang w:val="en-US"/>
+        </w:rPr>
+      </w:pPr>
+      <w:r>
+        <w:rPr>
+          <w:b/>
+          <w:bCs/>
+          <w:sz w:val="28"/>
+          <w:szCs w:val="28"/>
+          <w:lang w:val="en-US"/>
+        </w:rPr>
+        <w:t>Health</w:t>
+      </w:r>
+    </w:p>
+    <w:p>
+      <w:pPr>
+        <w:rPr>
+          <w:b/>
+          <w:bCs/>
+          <w:sz w:val="28"/>
+          <w:szCs w:val="28"/>
+          <w:lang w:val="en-US"/>
+        </w:rPr>
+      </w:pPr>
+      <w:r>
+        <w:rPr>
+          <w:b/>
+          <w:bCs/>
+          <w:sz w:val="28"/>
+          <w:szCs w:val="28"/>
+          <w:lang w:val="en-US"/>
+        </w:rPr>
+        <w:t>Ammo</w:t>
+      </w:r>
+    </w:p>
+    <w:p>
+      <w:pPr>
+        <w:rPr>
+          <w:b/>
+          <w:bCs/>
+          <w:sz w:val="28"/>
+          <w:szCs w:val="28"/>
+          <w:lang w:val="en-US"/>
+        </w:rPr>
+      </w:pPr>
+      <w:r>
+        <w:rPr>
+          <w:b/>
+          <w:bCs/>
+          <w:sz w:val="28"/>
+          <w:szCs w:val="28"/>
+          <w:lang w:val="en-US"/>
+        </w:rPr>
+        <w:t>Cactus</w:t>
+      </w:r>
+    </w:p>
+    <w:p>
+      <w:pPr>
+        <w:rPr>
+          <w:b/>
+          <w:bCs/>
+          <w:sz w:val="36"/>
+          <w:szCs w:val="36"/>
+          <w:lang w:val="en-US"/>
+        </w:rPr>
+      </w:pPr>
+      <w:r>
+        <w:rPr>
+          <w:b/>
+          <w:bCs/>
+          <w:sz w:val="36"/>
+          <w:szCs w:val="36"/>
+          <w:lang w:val="en-US"/>
+        </w:rPr>
+        <w:t>Art</w:t>
+      </w:r>
+    </w:p>
+    <w:p>
+      <w:pPr>
+        <w:rPr>
+          <w:b/>
+          <w:bCs/>
+          <w:sz w:val="28"/>
+          <w:szCs w:val="28"/>
+          <w:lang w:val="en-US"/>
+        </w:rPr>
+      </w:pPr>
+      <w:r>
+        <w:rPr>
+          <w:b/>
+          <w:bCs/>
+          <w:sz w:val="28"/>
+          <w:szCs w:val="28"/>
+          <w:lang w:val="en-US"/>
+        </w:rPr>
+        <w:t>Player sprite</w:t>
+      </w:r>
+    </w:p>
+    <w:p>
+      <w:pPr>
+        <w:rPr>
+          <w:b/>
+          <w:bCs/>
+          <w:sz w:val="28"/>
+          <w:szCs w:val="28"/>
+          <w:lang w:val="en-US"/>
+        </w:rPr>
+      </w:pPr>
+      <w:r>
+        <w:rPr>
+          <w:b/>
+          <w:bCs/>
+          <w:sz w:val="28"/>
+          <w:szCs w:val="28"/>
+          <w:lang w:val="en-US"/>
+        </w:rPr>
+        <w:t>Enemy Sprite</w:t>
+      </w:r>
+    </w:p>
+    <w:p>
+      <w:pPr>
+        <w:rPr>
+          <w:b/>
+          <w:bCs/>
+          <w:sz w:val="28"/>
+          <w:szCs w:val="28"/>
+          <w:lang w:val="en-US"/>
+        </w:rPr>
+      </w:pPr>
+      <w:r>
+        <w:rPr>
+          <w:b/>
+          <w:bCs/>
+          <w:sz w:val="28"/>
+          <w:szCs w:val="28"/>
+          <w:lang w:val="en-US"/>
+        </w:rPr>
+        <w:t>Tileset</w:t>
+      </w:r>
+    </w:p>
+    <w:p>
+      <w:pPr>
+        <w:rPr>
+          <w:b/>
+          <w:bCs/>
+          <w:sz w:val="36"/>
+          <w:szCs w:val="36"/>
+          <w:lang w:val="en-US"/>
+        </w:rPr>
+      </w:pPr>
+      <w:r>
+        <w:rPr>
+          <w:b/>
+          <w:bCs/>
+          <w:sz w:val="36"/>
+          <w:szCs w:val="36"/>
+          <w:lang w:val="en-US"/>
+        </w:rPr>
+        <w:t>Animations</w:t>
+      </w:r>
+    </w:p>
+    <w:p>
+      <w:pPr>
+        <w:rPr>
+          <w:b/>
+          <w:bCs/>
+          <w:sz w:val="28"/>
+          <w:szCs w:val="28"/>
+          <w:lang w:val="en-US"/>
+        </w:rPr>
+      </w:pPr>
+      <w:r>
+        <w:rPr>
+          <w:b/>
+          <w:bCs/>
+          <w:sz w:val="28"/>
+          <w:szCs w:val="28"/>
+          <w:lang w:val="en-US"/>
+        </w:rPr>
+        <w:t>Character Animation</w:t>
+      </w:r>
+    </w:p>
+    <w:p>
+      <w:pPr>
+        <w:rPr>
+          <w:b/>
+          <w:bCs/>
+          <w:sz w:val="28"/>
+          <w:szCs w:val="28"/>
+          <w:lang w:val="en-US"/>
+        </w:rPr>
+      </w:pPr>
+      <w:r>
+        <w:rPr>
+          <w:b/>
+          <w:bCs/>
+          <w:sz w:val="28"/>
+          <w:szCs w:val="28"/>
+          <w:lang w:val="en-US"/>
+        </w:rPr>
+        <w:t>Gun Animations</w:t>
+      </w:r>
+    </w:p>
+    <w:p>
+      <w:pPr>
+        <w:rPr>
+          <w:b/>
+          <w:bCs/>
+          <w:sz w:val="36"/>
+          <w:szCs w:val="36"/>
+          <w:lang w:val="en-US"/>
+        </w:rPr>
+      </w:pPr>
+      <w:r>
+        <w:rPr>
+          <w:b/>
+          <w:bCs/>
+          <w:sz w:val="36"/>
+          <w:szCs w:val="36"/>
+          <w:lang w:val="en-US"/>
+        </w:rPr>
+        <w:t>Visual Effects</w:t>
+      </w:r>
+    </w:p>
+    <w:p>
+      <w:pPr>
+        <w:rPr>
+          <w:b/>
+          <w:bCs/>
+          <w:sz w:val="28"/>
+          <w:szCs w:val="28"/>
+          <w:lang w:val="en-US"/>
+        </w:rPr>
+      </w:pPr>
+      <w:r>
+        <w:rPr>
+          <w:b/>
+          <w:bCs/>
+          <w:sz w:val="28"/>
+          <w:szCs w:val="28"/>
+          <w:lang w:val="en-US"/>
+        </w:rPr>
+        <w:t>Bullet Impact</w:t>
+      </w:r>
+    </w:p>
+    <w:p>
+      <w:pPr>
+        <w:rPr>
+          <w:b/>
+          <w:bCs/>
+          <w:sz w:val="28"/>
+          <w:szCs w:val="28"/>
+          <w:lang w:val="en-US"/>
+        </w:rPr>
+      </w:pPr>
+      <w:r>
+        <w:rPr>
+          <w:b/>
+          <w:bCs/>
+          <w:sz w:val="28"/>
+          <w:szCs w:val="28"/>
+          <w:lang w:val="en-US"/>
+        </w:rPr>
+        <w:t>Hit Effect</w:t>
+      </w:r>
     </w:p>
     <w:p>
       <w:pPr>

</xml_diff>